<commit_message>
AQ - Final - FP
</commit_message>
<xml_diff>
--- a/Gestion/Rapports de tests/K2_comm_DSP-PC.docx
+++ b/Gestion/Rapports de tests/K2_comm_DSP-PC.docx
@@ -194,15 +194,14 @@
           <w:sz w:val="24"/>
           <w:szCs w:val="24"/>
         </w:rPr>
-        <w:t>Équipement 2 </w:t>
+        <w:t>Équipement 2 :</w:t>
       </w:r>
-      <w:proofErr w:type="gramStart"/>
       <w:r>
         <w:rPr>
           <w:sz w:val="24"/>
           <w:szCs w:val="24"/>
         </w:rPr>
-        <w:t>:</w:t>
+        <w:t xml:space="preserve"> </w:t>
       </w:r>
       <w:r>
         <w:rPr>
@@ -211,7 +210,6 @@
         </w:rPr>
         <w:t>DSP</w:t>
       </w:r>
-      <w:proofErr w:type="gramEnd"/>
     </w:p>
     <w:p>
       <w:pPr>
@@ -554,32 +552,7 @@
           <w:szCs w:val="24"/>
         </w:rPr>
         <w:lastRenderedPageBreak/>
-        <w:t xml:space="preserve">Allumer toutes les fenêtres nécessaires sur le PC </w:t>
-      </w:r>
-      <w:proofErr w:type="gramStart"/>
-      <w:r>
-        <w:rPr>
-          <w:sz w:val="24"/>
-          <w:szCs w:val="24"/>
-        </w:rPr>
-        <w:t xml:space="preserve">( </w:t>
-      </w:r>
-      <w:proofErr w:type="spellStart"/>
-      <w:r>
-        <w:rPr>
-          <w:sz w:val="24"/>
-          <w:szCs w:val="24"/>
-        </w:rPr>
-        <w:t>multiway</w:t>
-      </w:r>
-      <w:proofErr w:type="spellEnd"/>
-      <w:proofErr w:type="gramEnd"/>
-      <w:r>
-        <w:rPr>
-          <w:sz w:val="24"/>
-          <w:szCs w:val="24"/>
-        </w:rPr>
-        <w:t>, CCS)</w:t>
+        <w:t>Allumer toutes les fenêtres nécessaires sur le PC ( multiway, CCS)</w:t>
       </w:r>
     </w:p>
     <w:p>
@@ -953,6 +926,14 @@
                 <w:szCs w:val="24"/>
               </w:rPr>
             </w:pPr>
+            <w:r>
+              <w:rPr>
+                <w:b/>
+                <w:sz w:val="24"/>
+                <w:szCs w:val="24"/>
+              </w:rPr>
+              <w:t>18-04-2017</w:t>
+            </w:r>
           </w:p>
         </w:tc>
         <w:tc>
@@ -967,6 +948,14 @@
                 <w:szCs w:val="24"/>
               </w:rPr>
             </w:pPr>
+            <w:r>
+              <w:rPr>
+                <w:b/>
+                <w:sz w:val="24"/>
+                <w:szCs w:val="24"/>
+              </w:rPr>
+              <w:t>2</w:t>
+            </w:r>
           </w:p>
         </w:tc>
         <w:tc>
@@ -981,6 +970,14 @@
                 <w:szCs w:val="24"/>
               </w:rPr>
             </w:pPr>
+            <w:r>
+              <w:rPr>
+                <w:b/>
+                <w:sz w:val="24"/>
+                <w:szCs w:val="24"/>
+              </w:rPr>
+              <w:t>Le nom du produit s’affiche sur la console</w:t>
+            </w:r>
           </w:p>
         </w:tc>
         <w:tc>
@@ -995,6 +992,14 @@
                 <w:szCs w:val="24"/>
               </w:rPr>
             </w:pPr>
+            <w:r>
+              <w:rPr>
+                <w:b/>
+                <w:sz w:val="24"/>
+                <w:szCs w:val="24"/>
+              </w:rPr>
+              <w:t>non</w:t>
+            </w:r>
           </w:p>
         </w:tc>
         <w:tc>
@@ -1009,6 +1014,16 @@
                 <w:szCs w:val="24"/>
               </w:rPr>
             </w:pPr>
+            <w:r>
+              <w:rPr>
+                <w:b/>
+                <w:sz w:val="24"/>
+                <w:szCs w:val="24"/>
+              </w:rPr>
+              <w:t>La fréquence n’est plus trop rapide pour le DSP, car réduction par décimation</w:t>
+            </w:r>
+            <w:bookmarkStart w:id="0" w:name="_GoBack"/>
+            <w:bookmarkEnd w:id="0"/>
           </w:p>
         </w:tc>
       </w:tr>
@@ -1360,8 +1375,6 @@
                 <w:szCs w:val="44"/>
               </w:rPr>
             </w:pPr>
-            <w:bookmarkStart w:id="0" w:name="_GoBack"/>
-            <w:bookmarkEnd w:id="0"/>
           </w:p>
         </w:tc>
       </w:tr>

</xml_diff>